<commit_message>
update tracing & logging and add document
</commit_message>
<xml_diff>
--- a/document/requirement.docx
+++ b/document/requirement.docx
@@ -4,7 +4,38 @@
   <w:body>
     <w:p>
       <w:pPr>
-        <w:ind w:left="360"/>
+        <w:rPr>
+          <w:rFonts w:ascii="Arial" w:hAnsi="Arial" w:cs="Arial"/>
+          <w:color w:val="FF0000"/>
+        </w:rPr>
+      </w:pPr>
+      <w:r>
+        <w:rPr>
+          <w:rFonts w:ascii="Arial" w:hAnsi="Arial" w:cs="Arial"/>
+          <w:color w:val="FF0000"/>
+        </w:rPr>
+        <w:t xml:space="preserve">Dựa theo </w:t>
+      </w:r>
+      <w:hyperlink r:id="rId5" w:history="1">
+        <w:r>
+          <w:rPr>
+            <w:rStyle w:val="Hyperlink"/>
+            <w:rFonts w:ascii="Arial" w:hAnsi="Arial" w:cs="Arial"/>
+            <w:color w:val="FF0000"/>
+          </w:rPr>
+          <w:t>http://www.geonames.org/export/web-services.html</w:t>
+        </w:r>
+      </w:hyperlink>
+      <w:r>
+        <w:rPr>
+          <w:rFonts w:ascii="Arial" w:hAnsi="Arial" w:cs="Arial"/>
+          <w:color w:val="FF0000"/>
+        </w:rPr>
+        <w:t xml:space="preserve"> để viết document</w:t>
+      </w:r>
+    </w:p>
+    <w:p>
+      <w:pPr>
         <w:rPr>
           <w:rFonts w:ascii="Arial" w:hAnsi="Arial" w:cs="Arial"/>
         </w:rPr>
@@ -104,7 +135,6 @@
     </w:p>
     <w:p>
       <w:pPr>
-        <w:ind w:left="360"/>
         <w:rPr>
           <w:rFonts w:ascii="Arial" w:hAnsi="Arial" w:cs="Arial"/>
         </w:rPr>
@@ -224,6 +254,203 @@
           <w:rFonts w:ascii="Arial" w:hAnsi="Arial" w:cs="Arial"/>
         </w:rPr>
         <w:t>Cấu hình kích thước dữ liệu, buffer, time out của binding</w:t>
+      </w:r>
+    </w:p>
+    <w:p>
+      <w:pPr>
+        <w:rPr>
+          <w:rFonts w:ascii="Arial" w:hAnsi="Arial" w:cs="Arial"/>
+        </w:rPr>
+      </w:pPr>
+      <w:r>
+        <w:rPr>
+          <w:rFonts w:ascii="Arial" w:hAnsi="Arial" w:cs="Arial"/>
+        </w:rPr>
+        <w:t>Tuần 7</w:t>
+      </w:r>
+    </w:p>
+    <w:p>
+      <w:pPr>
+        <w:pStyle w:val="ListParagraph"/>
+        <w:numPr>
+          <w:ilvl w:val="0"/>
+          <w:numId w:val="3"/>
+        </w:numPr>
+        <w:rPr>
+          <w:rFonts w:ascii="Arial" w:hAnsi="Arial" w:cs="Arial"/>
+        </w:rPr>
+      </w:pPr>
+      <w:r>
+        <w:rPr>
+          <w:rFonts w:ascii="Arial" w:hAnsi="Arial" w:cs="Arial"/>
+        </w:rPr>
+        <w:t>Thiết kế service &amp; operation</w:t>
+      </w:r>
+      <w:r>
+        <w:rPr>
+          <w:rFonts w:ascii="Arial" w:hAnsi="Arial" w:cs="Arial"/>
+        </w:rPr>
+        <w:t>, data</w:t>
+      </w:r>
+      <w:r>
+        <w:rPr>
+          <w:rFonts w:ascii="Arial" w:hAnsi="Arial" w:cs="Arial"/>
+        </w:rPr>
+        <w:t xml:space="preserve"> contract</w:t>
+      </w:r>
+    </w:p>
+    <w:p>
+      <w:pPr>
+        <w:pStyle w:val="ListParagraph"/>
+        <w:numPr>
+          <w:ilvl w:val="0"/>
+          <w:numId w:val="3"/>
+        </w:numPr>
+        <w:rPr>
+          <w:rFonts w:ascii="Arial" w:hAnsi="Arial" w:cs="Arial"/>
+        </w:rPr>
+      </w:pPr>
+      <w:r>
+        <w:rPr>
+          <w:rFonts w:ascii="Arial" w:hAnsi="Arial" w:cs="Arial"/>
+        </w:rPr>
+        <w:t>Làm trên đồ án của nhóm</w:t>
+      </w:r>
+    </w:p>
+    <w:p>
+      <w:pPr>
+        <w:pStyle w:val="ListParagraph"/>
+        <w:rPr>
+          <w:rFonts w:ascii="Arial" w:hAnsi="Arial" w:cs="Arial"/>
+        </w:rPr>
+      </w:pPr>
+      <w:r>
+        <w:rPr>
+          <w:rFonts w:ascii="Arial" w:hAnsi="Arial" w:cs="Arial"/>
+        </w:rPr>
+        <w:t>+ thiết lậ</w:t>
+      </w:r>
+      <w:r>
+        <w:rPr>
+          <w:rFonts w:ascii="Arial" w:hAnsi="Arial" w:cs="Arial"/>
+        </w:rPr>
+        <w:t>p on</w:t>
+      </w:r>
+      <w:r>
+        <w:rPr>
+          <w:rFonts w:ascii="Arial" w:hAnsi="Arial" w:cs="Arial"/>
+        </w:rPr>
+        <w:t>e-way operation</w:t>
+      </w:r>
+    </w:p>
+    <w:p>
+      <w:pPr>
+        <w:pStyle w:val="ListParagraph"/>
+        <w:rPr>
+          <w:rFonts w:ascii="Arial" w:hAnsi="Arial" w:cs="Arial"/>
+        </w:rPr>
+      </w:pPr>
+      <w:r>
+        <w:rPr>
+          <w:rFonts w:ascii="Arial" w:hAnsi="Arial" w:cs="Arial"/>
+        </w:rPr>
+        <w:t>+ duplex service</w:t>
+      </w:r>
+    </w:p>
+    <w:p>
+      <w:pPr>
+        <w:pStyle w:val="ListParagraph"/>
+        <w:rPr>
+          <w:rFonts w:ascii="Arial" w:hAnsi="Arial" w:cs="Arial"/>
+        </w:rPr>
+      </w:pPr>
+      <w:r>
+        <w:rPr>
+          <w:rFonts w:ascii="Arial" w:hAnsi="Arial" w:cs="Arial"/>
+        </w:rPr>
+        <w:t>+ chuẩn hóa tên: mô tả</w:t>
+      </w:r>
+      <w:r>
+        <w:rPr>
+          <w:rFonts w:ascii="Arial" w:hAnsi="Arial" w:cs="Arial"/>
+        </w:rPr>
+        <w:t xml:space="preserve"> -&gt; NameStandard.doc</w:t>
+      </w:r>
+    </w:p>
+    <w:p>
+      <w:pPr>
+        <w:pStyle w:val="ListParagraph"/>
+        <w:rPr>
+          <w:rFonts w:ascii="Arial" w:hAnsi="Arial" w:cs="Arial"/>
+        </w:rPr>
+      </w:pPr>
+      <w:r>
+        <w:rPr>
+          <w:rFonts w:ascii="Arial" w:hAnsi="Arial" w:cs="Arial"/>
+        </w:rPr>
+        <w:tab/>
+      </w:r>
+      <w:r>
+        <w:rPr>
+          <w:rFonts w:ascii="Arial" w:hAnsi="Arial" w:cs="Arial"/>
+        </w:rPr>
+        <w:tab/>
+      </w:r>
+      <w:r>
+        <w:rPr>
+          <w:rFonts w:ascii="Arial" w:hAnsi="Arial" w:cs="Arial"/>
+        </w:rPr>
+        <w:tab/>
+        <w:t>Hiện thực -&gt; (name attribute)</w:t>
+      </w:r>
+    </w:p>
+    <w:p>
+      <w:pPr>
+        <w:pStyle w:val="ListParagraph"/>
+        <w:numPr>
+          <w:ilvl w:val="0"/>
+          <w:numId w:val="3"/>
+        </w:numPr>
+        <w:rPr>
+          <w:rFonts w:ascii="Arial" w:hAnsi="Arial" w:cs="Arial"/>
+        </w:rPr>
+      </w:pPr>
+      <w:r>
+        <w:rPr>
+          <w:rFonts w:ascii="Arial" w:hAnsi="Arial" w:cs="Arial"/>
+        </w:rPr>
+        <w:t>Data contract: mô tả -&gt; NameStandard.doc</w:t>
+      </w:r>
+    </w:p>
+    <w:p>
+      <w:pPr>
+        <w:pStyle w:val="ListParagraph"/>
+        <w:numPr>
+          <w:ilvl w:val="3"/>
+          <w:numId w:val="3"/>
+        </w:numPr>
+        <w:rPr>
+          <w:rFonts w:ascii="Arial" w:hAnsi="Arial" w:cs="Arial"/>
+        </w:rPr>
+      </w:pPr>
+      <w:r>
+        <w:rPr>
+          <w:rFonts w:ascii="Arial" w:hAnsi="Arial" w:cs="Arial"/>
+        </w:rPr>
+        <w:t xml:space="preserve">Hiện thực </w:t>
+      </w:r>
+    </w:p>
+    <w:p>
+      <w:pPr>
+        <w:rPr>
+          <w:rFonts w:ascii="Arial" w:hAnsi="Arial" w:cs="Arial"/>
+        </w:rPr>
+      </w:pPr>
+      <w:r>
+        <w:rPr>
+          <w:rFonts w:ascii="Arial" w:hAnsi="Arial" w:cs="Arial"/>
+        </w:rPr>
+        <w:tab/>
       </w:r>
     </w:p>
     <w:p>
@@ -459,7 +686,7 @@
         <w:rFonts w:ascii="Arial" w:eastAsiaTheme="minorHAnsi" w:hAnsi="Arial" w:cs="Arial" w:hint="default"/>
       </w:rPr>
     </w:lvl>
-    <w:lvl w:ilvl="1" w:tplc="04090003" w:tentative="1">
+    <w:lvl w:ilvl="1" w:tplc="04090003">
       <w:start w:val="1"/>
       <w:numFmt w:val="bullet"/>
       <w:lvlText w:val="o"/>
@@ -471,7 +698,7 @@
         <w:rFonts w:ascii="Courier New" w:hAnsi="Courier New" w:cs="Courier New" w:hint="default"/>
       </w:rPr>
     </w:lvl>
-    <w:lvl w:ilvl="2" w:tplc="04090005" w:tentative="1">
+    <w:lvl w:ilvl="2" w:tplc="04090005">
       <w:start w:val="1"/>
       <w:numFmt w:val="bullet"/>
       <w:lvlText w:val=""/>
@@ -483,7 +710,7 @@
         <w:rFonts w:ascii="Wingdings" w:hAnsi="Wingdings" w:hint="default"/>
       </w:rPr>
     </w:lvl>
-    <w:lvl w:ilvl="3" w:tplc="04090001" w:tentative="1">
+    <w:lvl w:ilvl="3" w:tplc="04090001">
       <w:start w:val="1"/>
       <w:numFmt w:val="bullet"/>
       <w:lvlText w:val=""/>
@@ -767,6 +994,17 @@
       <w:ind w:left="720"/>
       <w:contextualSpacing/>
     </w:pPr>
+  </w:style>
+  <w:style w:type="character" w:styleId="Hyperlink">
+    <w:name w:val="Hyperlink"/>
+    <w:basedOn w:val="DefaultParagraphFont"/>
+    <w:uiPriority w:val="99"/>
+    <w:unhideWhenUsed/>
+    <w:rsid w:val="00612D7F"/>
+    <w:rPr>
+      <w:color w:val="0000FF" w:themeColor="hyperlink"/>
+      <w:u w:val="single"/>
+    </w:rPr>
   </w:style>
 </w:styles>
 </file>

</xml_diff>